<commit_message>
finished array cardio and set up flex panel gallery
</commit_message>
<xml_diff>
--- a/03 - CSS Variables/CSS-Variables.docx
+++ b/03 - CSS Variables/CSS-Variables.docx
@@ -10,6 +10,7 @@
           <w:sz w:val="28"/>
         </w:rPr>
       </w:pPr>
+      <w:bookmarkStart w:id="0" w:name="_GoBack"/>
       <w:r>
         <w:rPr>
           <w:b/>
@@ -18,6 +19,7 @@
         <w:t xml:space="preserve">CSS Variables </w:t>
       </w:r>
     </w:p>
+    <w:bookmarkEnd w:id="0"/>
     <w:p>
       <w:pPr>
         <w:spacing w:after="0"/>
@@ -1186,15 +1188,7 @@
       </w:pPr>
       <w:r>
         <w:lastRenderedPageBreak/>
-        <w:t xml:space="preserve">An array would look </w:t>
-      </w:r>
-      <w:proofErr w:type="gramStart"/>
-      <w:r>
-        <w:t>like  this</w:t>
-      </w:r>
-      <w:proofErr w:type="gramEnd"/>
-      <w:r>
-        <w:t xml:space="preserve"> with much more information in the object</w:t>
+        <w:t>An array would look like this with much more information in the object</w:t>
       </w:r>
     </w:p>
     <w:p>
@@ -2379,22 +2373,14 @@
       </w:r>
       <w:proofErr w:type="spellStart"/>
       <w:r>
-        <w:t>this.</w:t>
-      </w:r>
-      <w:proofErr w:type="gramStart"/>
-      <w:r>
-        <w:t>value</w:t>
+        <w:t>this.value</w:t>
       </w:r>
       <w:proofErr w:type="spellEnd"/>
       <w:r>
-        <w:t xml:space="preserve">  </w:t>
-      </w:r>
-      <w:r>
-        <w:t>and</w:t>
-      </w:r>
-      <w:proofErr w:type="gramEnd"/>
-      <w:r>
-        <w:t xml:space="preserve"> add the suffix at the end so px will register in 10px.</w:t>
+        <w:t xml:space="preserve"> </w:t>
+      </w:r>
+      <w:r>
+        <w:t>and add the suffix at the end so px will register in 10px.</w:t>
       </w:r>
     </w:p>
     <w:p>
@@ -2406,8 +2392,6 @@
       <w:pPr>
         <w:spacing w:after="0"/>
       </w:pPr>
-      <w:bookmarkStart w:id="0" w:name="_GoBack"/>
-      <w:bookmarkEnd w:id="0"/>
     </w:p>
     <w:sectPr>
       <w:pgSz w:w="12240" w:h="15840"/>

</xml_diff>